<commit_message>
added another eset class
</commit_message>
<xml_diff>
--- a/Andrew Hickman Electronics Engineering.docx
+++ b/Andrew Hickman Electronics Engineering.docx
@@ -1,6 +1,6 @@
 
 <file path=word/document.xml><?xml version="1.0" encoding="utf-8"?>
-<w:document xmlns:wpc="http://schemas.microsoft.com/office/word/2010/wordprocessingCanvas" xmlns:mc="http://schemas.openxmlformats.org/markup-compatibility/2006" xmlns:o="urn:schemas-microsoft-com:office:office" xmlns:r="http://schemas.openxmlformats.org/officeDocument/2006/relationships" xmlns:m="http://schemas.openxmlformats.org/officeDocument/2006/math" xmlns:v="urn:schemas-microsoft-com:vml" xmlns:wp14="http://schemas.microsoft.com/office/word/2010/wordprocessingDrawing" xmlns:wp="http://schemas.openxmlformats.org/drawingml/2006/wordprocessingDrawing" xmlns:w10="urn:schemas-microsoft-com:office:word" xmlns:w="http://schemas.openxmlformats.org/wordprocessingml/2006/main" xmlns:w14="http://schemas.microsoft.com/office/word/2010/wordml" xmlns:w15="http://schemas.microsoft.com/office/word/2012/wordml" xmlns:wpg="http://schemas.microsoft.com/office/word/2010/wordprocessingGroup" xmlns:wpi="http://schemas.microsoft.com/office/word/2010/wordprocessingInk" xmlns:wne="http://schemas.microsoft.com/office/word/2006/wordml" xmlns:wps="http://schemas.microsoft.com/office/word/2010/wordprocessingShape" mc:Ignorable="w14 w15 wp14">
+<w:document xmlns:wpc="http://schemas.microsoft.com/office/word/2010/wordprocessingCanvas" xmlns:cx="http://schemas.microsoft.com/office/drawing/2014/chartex" xmlns:cx1="http://schemas.microsoft.com/office/drawing/2015/9/8/chartex" xmlns:cx2="http://schemas.microsoft.com/office/drawing/2015/10/21/chartex" xmlns:cx3="http://schemas.microsoft.com/office/drawing/2016/5/9/chartex" xmlns:cx4="http://schemas.microsoft.com/office/drawing/2016/5/10/chartex" xmlns:cx5="http://schemas.microsoft.com/office/drawing/2016/5/11/chartex" xmlns:cx6="http://schemas.microsoft.com/office/drawing/2016/5/12/chartex" xmlns:cx7="http://schemas.microsoft.com/office/drawing/2016/5/13/chartex" xmlns:cx8="http://schemas.microsoft.com/office/drawing/2016/5/14/chartex" xmlns:mc="http://schemas.openxmlformats.org/markup-compatibility/2006" xmlns:aink="http://schemas.microsoft.com/office/drawing/2016/ink" xmlns:am3d="http://schemas.microsoft.com/office/drawing/2017/model3d" xmlns:o="urn:schemas-microsoft-com:office:office" xmlns:r="http://schemas.openxmlformats.org/officeDocument/2006/relationships" xmlns:m="http://schemas.openxmlformats.org/officeDocument/2006/math" xmlns:v="urn:schemas-microsoft-com:vml" xmlns:wp14="http://schemas.microsoft.com/office/word/2010/wordprocessingDrawing" xmlns:wp="http://schemas.openxmlformats.org/drawingml/2006/wordprocessingDrawing" xmlns:w10="urn:schemas-microsoft-com:office:word" xmlns:w="http://schemas.openxmlformats.org/wordprocessingml/2006/main" xmlns:w14="http://schemas.microsoft.com/office/word/2010/wordml" xmlns:w15="http://schemas.microsoft.com/office/word/2012/wordml" xmlns:w16cid="http://schemas.microsoft.com/office/word/2016/wordml/cid" xmlns:w16se="http://schemas.microsoft.com/office/word/2015/wordml/symex" xmlns:wpg="http://schemas.microsoft.com/office/word/2010/wordprocessingGroup" xmlns:wpi="http://schemas.microsoft.com/office/word/2010/wordprocessingInk" xmlns:wne="http://schemas.microsoft.com/office/word/2006/wordml" xmlns:wps="http://schemas.microsoft.com/office/word/2010/wordprocessingShape" mc:Ignorable="w14 w15 w16se w16cid wp14">
   <w:background w:color="FFFFFF"/>
   <w:body>
     <w:p>
@@ -281,7 +281,25 @@
           <w:sz w:val="24"/>
           <w:szCs w:val="24"/>
         </w:rPr>
-        <w:t xml:space="preserve"> to improve my problem solving skills.</w:t>
+        <w:t xml:space="preserve"> to improve my </w:t>
+      </w:r>
+      <w:proofErr w:type="gramStart"/>
+      <w:r>
+        <w:rPr>
+          <w:rFonts w:ascii="Times New Roman" w:eastAsia="Times New Roman" w:hAnsi="Times New Roman" w:cs="Times New Roman"/>
+          <w:sz w:val="24"/>
+          <w:szCs w:val="24"/>
+        </w:rPr>
+        <w:t>problem solving</w:t>
+      </w:r>
+      <w:proofErr w:type="gramEnd"/>
+      <w:r>
+        <w:rPr>
+          <w:rFonts w:ascii="Times New Roman" w:eastAsia="Times New Roman" w:hAnsi="Times New Roman" w:cs="Times New Roman"/>
+          <w:sz w:val="24"/>
+          <w:szCs w:val="24"/>
+        </w:rPr>
+        <w:t xml:space="preserve"> skills.</w:t>
       </w:r>
       <w:r>
         <w:rPr>
@@ -552,8 +570,6 @@
         </w:rPr>
         <w:t>Built and programmed an autonomous robot designed to follow a wire fed with AC current. The robot had two race modes depending on the type of track.</w:t>
       </w:r>
-      <w:bookmarkStart w:id="0" w:name="_GoBack"/>
-      <w:bookmarkEnd w:id="0"/>
     </w:p>
     <w:p>
       <w:pPr>
@@ -644,7 +660,25 @@
           <w:sz w:val="24"/>
           <w:szCs w:val="24"/>
         </w:rPr>
-        <w:t>uote generator using imgur’s API</w:t>
+        <w:t xml:space="preserve">uote generator using </w:t>
+      </w:r>
+      <w:proofErr w:type="spellStart"/>
+      <w:r>
+        <w:rPr>
+          <w:rFonts w:ascii="Times New Roman" w:eastAsia="Times New Roman" w:hAnsi="Times New Roman" w:cs="Times New Roman"/>
+          <w:sz w:val="24"/>
+          <w:szCs w:val="24"/>
+        </w:rPr>
+        <w:t>imgur’s</w:t>
+      </w:r>
+      <w:proofErr w:type="spellEnd"/>
+      <w:r>
+        <w:rPr>
+          <w:rFonts w:ascii="Times New Roman" w:eastAsia="Times New Roman" w:hAnsi="Times New Roman" w:cs="Times New Roman"/>
+          <w:sz w:val="24"/>
+          <w:szCs w:val="24"/>
+        </w:rPr>
+        <w:t xml:space="preserve"> API</w:t>
       </w:r>
     </w:p>
     <w:p>
@@ -733,57 +767,8 @@
           <w:sz w:val="24"/>
           <w:szCs w:val="24"/>
         </w:rPr>
-        <w:t>Electronics:</w:t>
-      </w:r>
-      <w:r>
-        <w:rPr>
-          <w:rFonts w:ascii="Times New Roman" w:eastAsia="Times New Roman" w:hAnsi="Times New Roman" w:cs="Times New Roman"/>
-          <w:sz w:val="24"/>
-          <w:szCs w:val="24"/>
-        </w:rPr>
-        <w:t xml:space="preserve"> PCB Design ▪ EMAG &amp; High Frequency Systems</w:t>
-      </w:r>
-      <w:r>
-        <w:rPr>
-          <w:rFonts w:ascii="Times New Roman" w:eastAsia="Times New Roman" w:hAnsi="Times New Roman" w:cs="Times New Roman"/>
-          <w:sz w:val="24"/>
-          <w:szCs w:val="24"/>
-        </w:rPr>
-        <w:t xml:space="preserve"> </w:t>
-      </w:r>
-      <w:r>
-        <w:rPr>
-          <w:rFonts w:ascii="Times New Roman" w:eastAsia="Times New Roman" w:hAnsi="Times New Roman" w:cs="Times New Roman"/>
-          <w:sz w:val="24"/>
-          <w:szCs w:val="24"/>
-        </w:rPr>
-        <w:t>▪</w:t>
-      </w:r>
-      <w:r>
-        <w:rPr>
-          <w:rFonts w:ascii="Times New Roman" w:eastAsia="Times New Roman" w:hAnsi="Times New Roman" w:cs="Times New Roman"/>
-          <w:sz w:val="24"/>
-          <w:szCs w:val="24"/>
-        </w:rPr>
-        <w:t xml:space="preserve"> </w:t>
-      </w:r>
-      <w:r>
-        <w:rPr>
-          <w:rFonts w:ascii="Times New Roman" w:eastAsia="Times New Roman" w:hAnsi="Times New Roman" w:cs="Times New Roman"/>
-          <w:sz w:val="24"/>
-          <w:szCs w:val="24"/>
-        </w:rPr>
-        <w:t>Embedded Platforms ▪ Mixed Analog/Digital Design</w:t>
-      </w:r>
-    </w:p>
-    <w:p>
-      <w:pPr>
-        <w:rPr>
-          <w:rFonts w:ascii="Times New Roman" w:eastAsia="Times New Roman" w:hAnsi="Times New Roman" w:cs="Times New Roman"/>
-          <w:sz w:val="24"/>
-          <w:szCs w:val="24"/>
-        </w:rPr>
-      </w:pPr>
+        <w:t>Electronics</w:t>
+      </w:r>
       <w:r>
         <w:rPr>
           <w:rFonts w:ascii="Times New Roman" w:eastAsia="Times New Roman" w:hAnsi="Times New Roman" w:cs="Times New Roman"/>
@@ -791,6 +776,43 @@
           <w:sz w:val="24"/>
           <w:szCs w:val="24"/>
         </w:rPr>
+        <w:t xml:space="preserve"> &amp; Electrical Applications</w:t>
+      </w:r>
+      <w:r>
+        <w:rPr>
+          <w:rFonts w:ascii="Times New Roman" w:eastAsia="Times New Roman" w:hAnsi="Times New Roman" w:cs="Times New Roman"/>
+          <w:b/>
+          <w:sz w:val="24"/>
+          <w:szCs w:val="24"/>
+        </w:rPr>
+        <w:t>:</w:t>
+      </w:r>
+      <w:r>
+        <w:rPr>
+          <w:rFonts w:ascii="Times New Roman" w:eastAsia="Times New Roman" w:hAnsi="Times New Roman" w:cs="Times New Roman"/>
+          <w:sz w:val="24"/>
+          <w:szCs w:val="24"/>
+        </w:rPr>
+        <w:t xml:space="preserve"> PCB Design ▪ EMAG &amp; High Frequency Systems ▪ Embedded Platforms ▪ Mixed Analog/Digital Design</w:t>
+      </w:r>
+      <w:bookmarkStart w:id="0" w:name="_GoBack"/>
+      <w:bookmarkEnd w:id="0"/>
+    </w:p>
+    <w:p>
+      <w:pPr>
+        <w:rPr>
+          <w:rFonts w:ascii="Times New Roman" w:eastAsia="Times New Roman" w:hAnsi="Times New Roman" w:cs="Times New Roman"/>
+          <w:sz w:val="24"/>
+          <w:szCs w:val="24"/>
+        </w:rPr>
+      </w:pPr>
+      <w:r>
+        <w:rPr>
+          <w:rFonts w:ascii="Times New Roman" w:eastAsia="Times New Roman" w:hAnsi="Times New Roman" w:cs="Times New Roman"/>
+          <w:b/>
+          <w:sz w:val="24"/>
+          <w:szCs w:val="24"/>
+        </w:rPr>
         <w:t>Network Design:</w:t>
       </w:r>
       <w:r>
@@ -799,7 +821,25 @@
           <w:sz w:val="24"/>
           <w:szCs w:val="24"/>
         </w:rPr>
-        <w:t xml:space="preserve"> LAN config.(Cisco, Juniper) ▪ Wireshark ▪ Network Security</w:t>
+        <w:t xml:space="preserve"> LAN </w:t>
+      </w:r>
+      <w:proofErr w:type="gramStart"/>
+      <w:r>
+        <w:rPr>
+          <w:rFonts w:ascii="Times New Roman" w:eastAsia="Times New Roman" w:hAnsi="Times New Roman" w:cs="Times New Roman"/>
+          <w:sz w:val="24"/>
+          <w:szCs w:val="24"/>
+        </w:rPr>
+        <w:t>config.(</w:t>
+      </w:r>
+      <w:proofErr w:type="gramEnd"/>
+      <w:r>
+        <w:rPr>
+          <w:rFonts w:ascii="Times New Roman" w:eastAsia="Times New Roman" w:hAnsi="Times New Roman" w:cs="Times New Roman"/>
+          <w:sz w:val="24"/>
+          <w:szCs w:val="24"/>
+        </w:rPr>
+        <w:t>Cisco, Juniper) ▪ Wireshark ▪ Network Security</w:t>
       </w:r>
     </w:p>
     <w:p>
@@ -1268,7 +1308,7 @@
 </file>
 
 <file path=word/numbering.xml><?xml version="1.0" encoding="utf-8"?>
-<w:numbering xmlns:wpc="http://schemas.microsoft.com/office/word/2010/wordprocessingCanvas" xmlns:mc="http://schemas.openxmlformats.org/markup-compatibility/2006" xmlns:o="urn:schemas-microsoft-com:office:office" xmlns:r="http://schemas.openxmlformats.org/officeDocument/2006/relationships" xmlns:m="http://schemas.openxmlformats.org/officeDocument/2006/math" xmlns:v="urn:schemas-microsoft-com:vml" xmlns:wp14="http://schemas.microsoft.com/office/word/2010/wordprocessingDrawing" xmlns:wp="http://schemas.openxmlformats.org/drawingml/2006/wordprocessingDrawing" xmlns:w10="urn:schemas-microsoft-com:office:word" xmlns:w="http://schemas.openxmlformats.org/wordprocessingml/2006/main" xmlns:w14="http://schemas.microsoft.com/office/word/2010/wordml" xmlns:w15="http://schemas.microsoft.com/office/word/2012/wordml" xmlns:wpg="http://schemas.microsoft.com/office/word/2010/wordprocessingGroup" xmlns:wpi="http://schemas.microsoft.com/office/word/2010/wordprocessingInk" xmlns:wne="http://schemas.microsoft.com/office/word/2006/wordml" xmlns:wps="http://schemas.microsoft.com/office/word/2010/wordprocessingShape" mc:Ignorable="w14 w15 wp14">
+<w:numbering xmlns:wpc="http://schemas.microsoft.com/office/word/2010/wordprocessingCanvas" xmlns:cx="http://schemas.microsoft.com/office/drawing/2014/chartex" xmlns:cx1="http://schemas.microsoft.com/office/drawing/2015/9/8/chartex" xmlns:cx2="http://schemas.microsoft.com/office/drawing/2015/10/21/chartex" xmlns:cx3="http://schemas.microsoft.com/office/drawing/2016/5/9/chartex" xmlns:cx4="http://schemas.microsoft.com/office/drawing/2016/5/10/chartex" xmlns:cx5="http://schemas.microsoft.com/office/drawing/2016/5/11/chartex" xmlns:cx6="http://schemas.microsoft.com/office/drawing/2016/5/12/chartex" xmlns:cx7="http://schemas.microsoft.com/office/drawing/2016/5/13/chartex" xmlns:cx8="http://schemas.microsoft.com/office/drawing/2016/5/14/chartex" xmlns:mc="http://schemas.openxmlformats.org/markup-compatibility/2006" xmlns:aink="http://schemas.microsoft.com/office/drawing/2016/ink" xmlns:am3d="http://schemas.microsoft.com/office/drawing/2017/model3d" xmlns:o="urn:schemas-microsoft-com:office:office" xmlns:r="http://schemas.openxmlformats.org/officeDocument/2006/relationships" xmlns:m="http://schemas.openxmlformats.org/officeDocument/2006/math" xmlns:v="urn:schemas-microsoft-com:vml" xmlns:wp14="http://schemas.microsoft.com/office/word/2010/wordprocessingDrawing" xmlns:wp="http://schemas.openxmlformats.org/drawingml/2006/wordprocessingDrawing" xmlns:w10="urn:schemas-microsoft-com:office:word" xmlns:w="http://schemas.openxmlformats.org/wordprocessingml/2006/main" xmlns:w14="http://schemas.microsoft.com/office/word/2010/wordml" xmlns:w15="http://schemas.microsoft.com/office/word/2012/wordml" xmlns:w16cid="http://schemas.microsoft.com/office/word/2016/wordml/cid" xmlns:w16se="http://schemas.microsoft.com/office/word/2015/wordml/symex" xmlns:wpg="http://schemas.microsoft.com/office/word/2010/wordprocessingGroup" xmlns:wpi="http://schemas.microsoft.com/office/word/2010/wordprocessingInk" xmlns:wne="http://schemas.microsoft.com/office/word/2006/wordml" xmlns:wps="http://schemas.microsoft.com/office/word/2010/wordprocessingShape" mc:Ignorable="w14 w15 w16se w16cid wp14">
   <w:abstractNum w:abstractNumId="0" w15:restartNumberingAfterBreak="0">
     <w:nsid w:val="6EFA383D"/>
     <w:multiLevelType w:val="hybridMultilevel"/>
@@ -1618,7 +1658,7 @@
 </file>
 
 <file path=word/styles.xml><?xml version="1.0" encoding="utf-8"?>
-<w:styles xmlns:mc="http://schemas.openxmlformats.org/markup-compatibility/2006" xmlns:r="http://schemas.openxmlformats.org/officeDocument/2006/relationships" xmlns:w="http://schemas.openxmlformats.org/wordprocessingml/2006/main" xmlns:w14="http://schemas.microsoft.com/office/word/2010/wordml" xmlns:w15="http://schemas.microsoft.com/office/word/2012/wordml" mc:Ignorable="w14 w15">
+<w:styles xmlns:mc="http://schemas.openxmlformats.org/markup-compatibility/2006" xmlns:r="http://schemas.openxmlformats.org/officeDocument/2006/relationships" xmlns:w="http://schemas.openxmlformats.org/wordprocessingml/2006/main" xmlns:w14="http://schemas.microsoft.com/office/word/2010/wordml" xmlns:w15="http://schemas.microsoft.com/office/word/2012/wordml" xmlns:w16cid="http://schemas.microsoft.com/office/word/2016/wordml/cid" xmlns:w16se="http://schemas.microsoft.com/office/word/2015/wordml/symex" mc:Ignorable="w14 w15 w16se w16cid">
   <w:docDefaults>
     <w:rPrDefault>
       <w:rPr>
@@ -1642,7 +1682,7 @@
       </w:pPr>
     </w:pPrDefault>
   </w:docDefaults>
-  <w:latentStyles w:defLockedState="0" w:defUIPriority="99" w:defSemiHidden="0" w:defUnhideWhenUsed="0" w:defQFormat="0" w:count="371">
+  <w:latentStyles w:defLockedState="0" w:defUIPriority="99" w:defSemiHidden="0" w:defUnhideWhenUsed="0" w:defQFormat="0" w:count="375">
     <w:lsdException w:name="Normal" w:uiPriority="0" w:qFormat="1"/>
     <w:lsdException w:name="heading 1" w:uiPriority="9" w:qFormat="1"/>
     <w:lsdException w:name="heading 2" w:semiHidden="1" w:uiPriority="9" w:unhideWhenUsed="1" w:qFormat="1"/>
@@ -1748,7 +1788,6 @@
     <w:lsdException w:name="HTML Sample" w:semiHidden="1" w:unhideWhenUsed="1"/>
     <w:lsdException w:name="HTML Typewriter" w:semiHidden="1" w:unhideWhenUsed="1"/>
     <w:lsdException w:name="HTML Variable" w:semiHidden="1" w:unhideWhenUsed="1"/>
-    <w:lsdException w:name="Normal Table" w:semiHidden="1" w:unhideWhenUsed="1"/>
     <w:lsdException w:name="annotation subject" w:semiHidden="1" w:unhideWhenUsed="1"/>
     <w:lsdException w:name="No List" w:semiHidden="1" w:unhideWhenUsed="1"/>
     <w:lsdException w:name="Outline List 1" w:semiHidden="1" w:unhideWhenUsed="1"/>
@@ -1792,10 +1831,8 @@
     <w:lsdException w:name="Table Elegant" w:semiHidden="1" w:unhideWhenUsed="1"/>
     <w:lsdException w:name="Table Professional" w:semiHidden="1" w:unhideWhenUsed="1"/>
     <w:lsdException w:name="Table Subtle 1" w:semiHidden="1" w:unhideWhenUsed="1"/>
-    <w:lsdException w:name="Table Subtle 2" w:semiHidden="1" w:unhideWhenUsed="1"/>
     <w:lsdException w:name="Table Web 1" w:semiHidden="1" w:unhideWhenUsed="1"/>
     <w:lsdException w:name="Table Web 2" w:semiHidden="1" w:unhideWhenUsed="1"/>
-    <w:lsdException w:name="Table Web 3" w:semiHidden="1" w:unhideWhenUsed="1"/>
     <w:lsdException w:name="Balloon Text" w:semiHidden="1" w:unhideWhenUsed="1"/>
     <w:lsdException w:name="Table Grid" w:uiPriority="39"/>
     <w:lsdException w:name="Table Theme" w:semiHidden="1" w:unhideWhenUsed="1"/>
@@ -2014,6 +2051,10 @@
     <w:lsdException w:name="List Table 5 Dark Accent 6" w:uiPriority="50"/>
     <w:lsdException w:name="List Table 6 Colorful Accent 6" w:uiPriority="51"/>
     <w:lsdException w:name="List Table 7 Colorful Accent 6" w:uiPriority="52"/>
+    <w:lsdException w:name="Mention" w:semiHidden="1" w:unhideWhenUsed="1"/>
+    <w:lsdException w:name="Smart Hyperlink" w:semiHidden="1" w:unhideWhenUsed="1"/>
+    <w:lsdException w:name="Hashtag" w:semiHidden="1" w:unhideWhenUsed="1"/>
+    <w:lsdException w:name="Unresolved Mention" w:semiHidden="1" w:unhideWhenUsed="1"/>
   </w:latentStyles>
   <w:style w:type="paragraph" w:default="1" w:styleId="Normal">
     <w:name w:val="Normal"/>
@@ -2579,7 +2620,7 @@
 </file>
 
 <file path=customXml/itemProps1.xml><?xml version="1.0" encoding="utf-8"?>
-<ds:datastoreItem xmlns:ds="http://schemas.openxmlformats.org/officeDocument/2006/customXml" ds:itemID="{6A0AFFA2-0B3C-4585-96EF-B7CB71022679}">
+<ds:datastoreItem xmlns:ds="http://schemas.openxmlformats.org/officeDocument/2006/customXml" ds:itemID="{C8C3F624-5D20-4596-BE51-1C4BFD63937F}">
   <ds:schemaRefs>
     <ds:schemaRef ds:uri="http://schemas.openxmlformats.org/officeDocument/2006/bibliography"/>
   </ds:schemaRefs>

</xml_diff>